<commit_message>
Fixed a typo in index.html
</commit_message>
<xml_diff>
--- a/Files/Learning Git lesson plan.docx
+++ b/Files/Learning Git lesson plan.docx
@@ -5,9 +5,13 @@
     <w:p>
       <w:pPr>
         <w:jc w:val="center"/>
-      </w:pPr>
-      <w:r>
-        <w:rPr>
+        <w:rPr>
+          <w:rFonts w:ascii="Helvetica Neue" w:hAnsi="Helvetica Neue"/>
+        </w:rPr>
+      </w:pPr>
+      <w:r>
+        <w:rPr>
+          <w:rFonts w:ascii="Helvetica Neue" w:hAnsi="Helvetica Neue"/>
           <w:b/>
           <w:bCs/>
           <w:u w:val="single"/>
@@ -16,56 +20,142 @@
       </w:r>
     </w:p>
     <w:p>
-      <w:r>
+      <w:pPr>
+        <w:rPr>
+          <w:rFonts w:ascii="Helvetica Neue" w:hAnsi="Helvetica Neue"/>
+        </w:rPr>
+      </w:pPr>
+      <w:r>
+        <w:rPr>
+          <w:rFonts w:ascii="Helvetica Neue" w:hAnsi="Helvetica Neue"/>
+        </w:rPr>
         <w:t xml:space="preserve">Git </w:t>
       </w:r>
       <w:r>
+        <w:rPr>
+          <w:rFonts w:ascii="Helvetica Neue" w:hAnsi="Helvetica Neue"/>
+        </w:rPr>
         <w:t xml:space="preserve">allows you to take snapshots of your work to save all you did. If in the future you need to go back to a stable version of your program, you’ll be able to easily revert. It also allows you to easily collaborate with other people while working on projects together. </w:t>
       </w:r>
     </w:p>
-    <w:p/>
-    <w:p>
-      <w:r>
+    <w:p>
+      <w:pPr>
+        <w:rPr>
+          <w:rFonts w:ascii="Helvetica Neue" w:hAnsi="Helvetica Neue"/>
+        </w:rPr>
+      </w:pPr>
+    </w:p>
+    <w:p>
+      <w:pPr>
+        <w:rPr>
+          <w:rFonts w:ascii="Helvetica Neue" w:hAnsi="Helvetica Neue"/>
+        </w:rPr>
+      </w:pPr>
+      <w:r>
+        <w:rPr>
+          <w:rFonts w:ascii="Helvetica Neue" w:hAnsi="Helvetica Neue"/>
+        </w:rPr>
         <w:t xml:space="preserve">If they don’t already have a </w:t>
       </w:r>
       <w:r>
+        <w:rPr>
+          <w:rFonts w:ascii="Helvetica Neue" w:hAnsi="Helvetica Neue"/>
+        </w:rPr>
         <w:t>Github</w:t>
       </w:r>
       <w:r>
+        <w:rPr>
+          <w:rFonts w:ascii="Helvetica Neue" w:hAnsi="Helvetica Neue"/>
+        </w:rPr>
         <w:t xml:space="preserve"> account, go to </w:t>
       </w:r>
       <w:r>
+        <w:rPr>
+          <w:rFonts w:ascii="Helvetica Neue" w:hAnsi="Helvetica Neue"/>
+        </w:rPr>
         <w:t>Github</w:t>
       </w:r>
       <w:r>
+        <w:rPr>
+          <w:rFonts w:ascii="Helvetica Neue" w:hAnsi="Helvetica Neue"/>
+        </w:rPr>
         <w:t>.com and make an account</w:t>
       </w:r>
     </w:p>
-    <w:p/>
-    <w:p>
-      <w:r>
+    <w:p>
+      <w:pPr>
+        <w:rPr>
+          <w:rFonts w:ascii="Helvetica Neue" w:hAnsi="Helvetica Neue"/>
+        </w:rPr>
+      </w:pPr>
+    </w:p>
+    <w:p>
+      <w:pPr>
+        <w:rPr>
+          <w:rFonts w:ascii="Helvetica Neue" w:hAnsi="Helvetica Neue"/>
+        </w:rPr>
+      </w:pPr>
+      <w:r>
+        <w:rPr>
+          <w:rFonts w:ascii="Helvetica Neue" w:hAnsi="Helvetica Neue"/>
+        </w:rPr>
         <w:t xml:space="preserve">Open up </w:t>
       </w:r>
       <w:r>
+        <w:rPr>
+          <w:rFonts w:ascii="Helvetica Neue" w:hAnsi="Helvetica Neue"/>
+        </w:rPr>
         <w:t>GitKraken</w:t>
       </w:r>
       <w:r>
+        <w:rPr>
+          <w:rFonts w:ascii="Helvetica Neue" w:hAnsi="Helvetica Neue"/>
+        </w:rPr>
         <w:t>. Should be in the Data drive</w:t>
       </w:r>
     </w:p>
-    <w:p/>
-    <w:p>
-      <w:r>
+    <w:p>
+      <w:pPr>
+        <w:rPr>
+          <w:rFonts w:ascii="Helvetica Neue" w:hAnsi="Helvetica Neue"/>
+        </w:rPr>
+      </w:pPr>
+    </w:p>
+    <w:p>
+      <w:pPr>
+        <w:rPr>
+          <w:rFonts w:ascii="Helvetica Neue" w:hAnsi="Helvetica Neue"/>
+        </w:rPr>
+      </w:pPr>
+      <w:r>
+        <w:rPr>
+          <w:rFonts w:ascii="Helvetica Neue" w:hAnsi="Helvetica Neue"/>
+        </w:rPr>
         <w:t>GitKraken</w:t>
       </w:r>
       <w:r>
+        <w:rPr>
+          <w:rFonts w:ascii="Helvetica Neue" w:hAnsi="Helvetica Neue"/>
+        </w:rPr>
         <w:t xml:space="preserve"> is a git GUI (Graphical user interface). We use this as it’s easier than using the command line which is blocked on the school computers</w:t>
       </w:r>
     </w:p>
-    <w:p/>
-    <w:p>
-      <w:r>
-        <w:rPr>
+    <w:p>
+      <w:pPr>
+        <w:rPr>
+          <w:rFonts w:ascii="Helvetica Neue" w:hAnsi="Helvetica Neue"/>
+        </w:rPr>
+      </w:pPr>
+    </w:p>
+    <w:p>
+      <w:pPr>
+        <w:rPr>
+          <w:rFonts w:ascii="Helvetica Neue" w:hAnsi="Helvetica Neue"/>
+        </w:rPr>
+      </w:pPr>
+      <w:r>
+        <w:rPr>
+          <w:rFonts w:ascii="Helvetica Neue" w:hAnsi="Helvetica Neue"/>
           <w:u w:val="single"/>
         </w:rPr>
         <w:t>Initialize a repository</w:t>
@@ -78,8 +168,14 @@
           <w:ilvl w:val="0"/>
           <w:numId w:val="1"/>
         </w:numPr>
-      </w:pPr>
-      <w:r>
+        <w:rPr>
+          <w:rFonts w:ascii="Helvetica Neue" w:hAnsi="Helvetica Neue"/>
+        </w:rPr>
+      </w:pPr>
+      <w:r>
+        <w:rPr>
+          <w:rFonts w:ascii="Helvetica Neue" w:hAnsi="Helvetica Neue"/>
+        </w:rPr>
         <w:t>We need to create a folder where the repository will be kept.</w:t>
       </w:r>
     </w:p>
@@ -90,8 +186,14 @@
           <w:ilvl w:val="0"/>
           <w:numId w:val="1"/>
         </w:numPr>
-      </w:pPr>
-      <w:r>
+        <w:rPr>
+          <w:rFonts w:ascii="Helvetica Neue" w:hAnsi="Helvetica Neue"/>
+        </w:rPr>
+      </w:pPr>
+      <w:r>
+        <w:rPr>
+          <w:rFonts w:ascii="Helvetica Neue" w:hAnsi="Helvetica Neue"/>
+        </w:rPr>
         <w:t>Open notepad++</w:t>
       </w:r>
     </w:p>
@@ -102,8 +204,14 @@
           <w:ilvl w:val="0"/>
           <w:numId w:val="1"/>
         </w:numPr>
-      </w:pPr>
-      <w:r>
+        <w:rPr>
+          <w:rFonts w:ascii="Helvetica Neue" w:hAnsi="Helvetica Neue"/>
+        </w:rPr>
+      </w:pPr>
+      <w:r>
+        <w:rPr>
+          <w:rFonts w:ascii="Helvetica Neue" w:hAnsi="Helvetica Neue"/>
+        </w:rPr>
         <w:t>Save the blank file as index.html in a new folder</w:t>
       </w:r>
     </w:p>
@@ -114,14 +222,26 @@
           <w:ilvl w:val="0"/>
           <w:numId w:val="1"/>
         </w:numPr>
-      </w:pPr>
-      <w:r>
+        <w:rPr>
+          <w:rFonts w:ascii="Helvetica Neue" w:hAnsi="Helvetica Neue"/>
+        </w:rPr>
+      </w:pPr>
+      <w:r>
+        <w:rPr>
+          <w:rFonts w:ascii="Helvetica Neue" w:hAnsi="Helvetica Neue"/>
+        </w:rPr>
         <w:t xml:space="preserve">Go to </w:t>
       </w:r>
       <w:r>
+        <w:rPr>
+          <w:rFonts w:ascii="Helvetica Neue" w:hAnsi="Helvetica Neue"/>
+        </w:rPr>
         <w:t>GitKraken</w:t>
       </w:r>
       <w:r>
+        <w:rPr>
+          <w:rFonts w:ascii="Helvetica Neue" w:hAnsi="Helvetica Neue"/>
+        </w:rPr>
         <w:t xml:space="preserve"> and click the folder in the top left</w:t>
       </w:r>
     </w:p>
@@ -132,8 +252,14 @@
           <w:ilvl w:val="0"/>
           <w:numId w:val="1"/>
         </w:numPr>
-      </w:pPr>
-      <w:r>
+        <w:rPr>
+          <w:rFonts w:ascii="Helvetica Neue" w:hAnsi="Helvetica Neue"/>
+        </w:rPr>
+      </w:pPr>
+      <w:r>
+        <w:rPr>
+          <w:rFonts w:ascii="Helvetica Neue" w:hAnsi="Helvetica Neue"/>
+        </w:rPr>
         <w:t>Init&gt;Local Only&gt;Browse&gt;Find your folder</w:t>
       </w:r>
     </w:p>
@@ -144,14 +270,26 @@
           <w:ilvl w:val="0"/>
           <w:numId w:val="1"/>
         </w:numPr>
-      </w:pPr>
-      <w:r>
+        <w:rPr>
+          <w:rFonts w:ascii="Helvetica Neue" w:hAnsi="Helvetica Neue"/>
+        </w:rPr>
+      </w:pPr>
+      <w:r>
+        <w:rPr>
+          <w:rFonts w:ascii="Helvetica Neue" w:hAnsi="Helvetica Neue"/>
+        </w:rPr>
         <w:t xml:space="preserve">Click Create repository. </w:t>
       </w:r>
       <w:r>
+        <w:rPr>
+          <w:rFonts w:ascii="Helvetica Neue" w:hAnsi="Helvetica Neue"/>
+        </w:rPr>
         <w:t>Don’t add</w:t>
       </w:r>
       <w:r>
+        <w:rPr>
+          <w:rFonts w:ascii="Helvetica Neue" w:hAnsi="Helvetica Neue"/>
+        </w:rPr>
         <w:t xml:space="preserve"> the license if you want. DON’T USE GIT IGNORE</w:t>
       </w:r>
     </w:p>
@@ -162,11 +300,20 @@
           <w:ilvl w:val="0"/>
           <w:numId w:val="1"/>
         </w:numPr>
-      </w:pPr>
-      <w:r>
+        <w:rPr>
+          <w:rFonts w:ascii="Helvetica Neue" w:hAnsi="Helvetica Neue"/>
+        </w:rPr>
+      </w:pPr>
+      <w:r>
+        <w:rPr>
+          <w:rFonts w:ascii="Helvetica Neue" w:hAnsi="Helvetica Neue"/>
+        </w:rPr>
         <w:t xml:space="preserve">Now that it’s initialized, </w:t>
       </w:r>
       <w:r>
+        <w:rPr>
+          <w:rFonts w:ascii="Helvetica Neue" w:hAnsi="Helvetica Neue"/>
+        </w:rPr>
         <w:t>click where it says //WIP. Find the button that says stage all changes, write the commit message and click commit</w:t>
       </w:r>
     </w:p>
@@ -177,8 +324,14 @@
           <w:ilvl w:val="1"/>
           <w:numId w:val="1"/>
         </w:numPr>
-      </w:pPr>
-      <w:r>
+        <w:rPr>
+          <w:rFonts w:ascii="Helvetica Neue" w:hAnsi="Helvetica Neue"/>
+        </w:rPr>
+      </w:pPr>
+      <w:r>
+        <w:rPr>
+          <w:rFonts w:ascii="Helvetica Neue" w:hAnsi="Helvetica Neue"/>
+        </w:rPr>
         <w:t>Stage all changes allows you to select the changes you want to have committed to this current commit. It gives you lots of flexibility so you don’t commit something you don’t want for any reason.</w:t>
       </w:r>
     </w:p>
@@ -189,24 +342,59 @@
           <w:ilvl w:val="0"/>
           <w:numId w:val="1"/>
         </w:numPr>
-      </w:pPr>
-      <w:r>
+        <w:rPr>
+          <w:rFonts w:ascii="Helvetica Neue" w:hAnsi="Helvetica Neue"/>
+        </w:rPr>
+      </w:pPr>
+      <w:r>
+        <w:rPr>
+          <w:rFonts w:ascii="Helvetica Neue" w:hAnsi="Helvetica Neue"/>
+        </w:rPr>
         <w:t>Now we can go back a commit. Right click Initial Commit and select Revert commit. Now all the things you did are gone so you are back at a “stable” version</w:t>
       </w:r>
     </w:p>
-    <w:p/>
-    <w:p>
-      <w:r>
+    <w:p>
+      <w:pPr>
+        <w:rPr>
+          <w:rFonts w:ascii="Helvetica Neue" w:hAnsi="Helvetica Neue"/>
+        </w:rPr>
+      </w:pPr>
+    </w:p>
+    <w:p>
+      <w:pPr>
+        <w:rPr>
+          <w:rFonts w:ascii="Helvetica Neue" w:hAnsi="Helvetica Neue"/>
+        </w:rPr>
+      </w:pPr>
+      <w:r>
+        <w:rPr>
+          <w:rFonts w:ascii="Helvetica Neue" w:hAnsi="Helvetica Neue"/>
+        </w:rPr>
         <w:t>Commits is the most used thing in git. All it is, is writing what changes you made and selecting the files that you changed you want to put in that commit</w:t>
       </w:r>
       <w:r>
+        <w:rPr>
+          <w:rFonts w:ascii="Helvetica Neue" w:hAnsi="Helvetica Neue"/>
+        </w:rPr>
         <w:t>. All your commits are shown in the middle of the screen</w:t>
       </w:r>
     </w:p>
-    <w:p/>
-    <w:p>
-      <w:r>
-        <w:rPr>
+    <w:p>
+      <w:pPr>
+        <w:rPr>
+          <w:rFonts w:ascii="Helvetica Neue" w:hAnsi="Helvetica Neue"/>
+        </w:rPr>
+      </w:pPr>
+    </w:p>
+    <w:p>
+      <w:pPr>
+        <w:rPr>
+          <w:rFonts w:ascii="Helvetica Neue" w:hAnsi="Helvetica Neue"/>
+        </w:rPr>
+      </w:pPr>
+      <w:r>
+        <w:rPr>
+          <w:rFonts w:ascii="Helvetica Neue" w:hAnsi="Helvetica Neue"/>
           <w:u w:val="single"/>
         </w:rPr>
         <w:t>Branches</w:t>
@@ -219,8 +407,14 @@
           <w:ilvl w:val="0"/>
           <w:numId w:val="2"/>
         </w:numPr>
-      </w:pPr>
-      <w:r>
+        <w:rPr>
+          <w:rFonts w:ascii="Helvetica Neue" w:hAnsi="Helvetica Neue"/>
+        </w:rPr>
+      </w:pPr>
+      <w:r>
+        <w:rPr>
+          <w:rFonts w:ascii="Helvetica Neue" w:hAnsi="Helvetica Neue"/>
+        </w:rPr>
         <w:t>When you want to add a new feature, it’s best practice to use a branch</w:t>
       </w:r>
     </w:p>
@@ -231,8 +425,14 @@
           <w:ilvl w:val="0"/>
           <w:numId w:val="2"/>
         </w:numPr>
-      </w:pPr>
-      <w:r>
+        <w:rPr>
+          <w:rFonts w:ascii="Helvetica Neue" w:hAnsi="Helvetica Neue"/>
+        </w:rPr>
+      </w:pPr>
+      <w:r>
+        <w:rPr>
+          <w:rFonts w:ascii="Helvetica Neue" w:hAnsi="Helvetica Neue"/>
+        </w:rPr>
         <w:t>Create a branch by clicking branch at the top</w:t>
       </w:r>
     </w:p>
@@ -243,10 +443,24 @@
           <w:ilvl w:val="0"/>
           <w:numId w:val="2"/>
         </w:numPr>
-      </w:pPr>
-      <w:r>
+        <w:rPr>
+          <w:rFonts w:ascii="Helvetica Neue" w:hAnsi="Helvetica Neue"/>
+        </w:rPr>
+      </w:pPr>
+      <w:r>
+        <w:rPr>
+          <w:rFonts w:ascii="Helvetica Neue" w:hAnsi="Helvetica Neue"/>
+        </w:rPr>
         <w:t>Now it asks you to name your new branch in the commit section. Name add-feature</w:t>
       </w:r>
+      <w:r>
+        <w:rPr>
+          <w:rFonts w:ascii="Helvetica Neue" w:hAnsi="Helvetica Neue"/>
+        </w:rPr>
+        <w:t xml:space="preserve"> the quick brown fox jumps over the lazy dog the quick brown fox jumps over the lazy dog the </w:t>
+      </w:r>
+      <w:bookmarkStart w:id="0" w:name="_GoBack"/>
+      <w:bookmarkEnd w:id="0"/>
     </w:p>
     <w:p>
       <w:pPr>
@@ -255,8 +469,14 @@
           <w:ilvl w:val="0"/>
           <w:numId w:val="2"/>
         </w:numPr>
-      </w:pPr>
-      <w:r>
+        <w:rPr>
+          <w:rFonts w:ascii="Helvetica Neue" w:hAnsi="Helvetica Neue"/>
+        </w:rPr>
+      </w:pPr>
+      <w:r>
+        <w:rPr>
+          <w:rFonts w:ascii="Helvetica Neue" w:hAnsi="Helvetica Neue"/>
+        </w:rPr>
         <w:t>Now you’ve switched to this new branch, you can do anything you want without damaging the master branch (the stable branch)</w:t>
       </w:r>
     </w:p>
@@ -267,8 +487,14 @@
           <w:ilvl w:val="0"/>
           <w:numId w:val="2"/>
         </w:numPr>
-      </w:pPr>
-      <w:r>
+        <w:rPr>
+          <w:rFonts w:ascii="Helvetica Neue" w:hAnsi="Helvetica Neue"/>
+        </w:rPr>
+      </w:pPr>
+      <w:r>
+        <w:rPr>
+          <w:rFonts w:ascii="Helvetica Neue" w:hAnsi="Helvetica Neue"/>
+        </w:rPr>
         <w:t>Let’s go to index.html and make whatever changes you want. Then commit those changes</w:t>
       </w:r>
     </w:p>
@@ -279,11 +505,21 @@
           <w:ilvl w:val="0"/>
           <w:numId w:val="2"/>
         </w:numPr>
-      </w:pPr>
-      <w:r>
+        <w:rPr>
+          <w:rFonts w:ascii="Helvetica Neue" w:hAnsi="Helvetica Neue"/>
+        </w:rPr>
+      </w:pPr>
+      <w:r>
+        <w:rPr>
+          <w:rFonts w:ascii="Helvetica Neue" w:hAnsi="Helvetica Neue"/>
+        </w:rPr>
+        <w:lastRenderedPageBreak/>
         <w:t xml:space="preserve">Change back to the old branch by double clicking master on the side tab in </w:t>
       </w:r>
       <w:r>
+        <w:rPr>
+          <w:rFonts w:ascii="Helvetica Neue" w:hAnsi="Helvetica Neue"/>
+        </w:rPr>
         <w:t>GitKraken</w:t>
       </w:r>
     </w:p>
@@ -294,8 +530,14 @@
           <w:ilvl w:val="0"/>
           <w:numId w:val="2"/>
         </w:numPr>
-      </w:pPr>
-      <w:r>
+        <w:rPr>
+          <w:rFonts w:ascii="Helvetica Neue" w:hAnsi="Helvetica Neue"/>
+        </w:rPr>
+      </w:pPr>
+      <w:r>
+        <w:rPr>
+          <w:rFonts w:ascii="Helvetica Neue" w:hAnsi="Helvetica Neue"/>
+        </w:rPr>
         <w:t>Notepad++ should say a program changed the file, you should click yes.</w:t>
       </w:r>
     </w:p>
@@ -306,8 +548,14 @@
           <w:ilvl w:val="0"/>
           <w:numId w:val="2"/>
         </w:numPr>
-      </w:pPr>
-      <w:r>
+        <w:rPr>
+          <w:rFonts w:ascii="Helvetica Neue" w:hAnsi="Helvetica Neue"/>
+        </w:rPr>
+      </w:pPr>
+      <w:r>
+        <w:rPr>
+          <w:rFonts w:ascii="Helvetica Neue" w:hAnsi="Helvetica Neue"/>
+        </w:rPr>
         <w:t xml:space="preserve">Now you should see all your changes are gone. It does this as you are back in the master branch. </w:t>
       </w:r>
     </w:p>
@@ -318,8 +566,14 @@
           <w:ilvl w:val="0"/>
           <w:numId w:val="2"/>
         </w:numPr>
-      </w:pPr>
-      <w:r>
+        <w:rPr>
+          <w:rFonts w:ascii="Helvetica Neue" w:hAnsi="Helvetica Neue"/>
+        </w:rPr>
+      </w:pPr>
+      <w:r>
+        <w:rPr>
+          <w:rFonts w:ascii="Helvetica Neue" w:hAnsi="Helvetica Neue"/>
+        </w:rPr>
         <w:t xml:space="preserve">To have all your changes put back, double click the branch add-feature. </w:t>
       </w:r>
     </w:p>
@@ -330,9 +584,14 @@
           <w:ilvl w:val="0"/>
           <w:numId w:val="2"/>
         </w:numPr>
-      </w:pPr>
-      <w:r>
-        <w:lastRenderedPageBreak/>
+        <w:rPr>
+          <w:rFonts w:ascii="Helvetica Neue" w:hAnsi="Helvetica Neue"/>
+        </w:rPr>
+      </w:pPr>
+      <w:r>
+        <w:rPr>
+          <w:rFonts w:ascii="Helvetica Neue" w:hAnsi="Helvetica Neue"/>
+        </w:rPr>
         <w:t>Now we’ll merge this branch back into master as we added what we wanted</w:t>
       </w:r>
     </w:p>
@@ -343,8 +602,14 @@
           <w:ilvl w:val="0"/>
           <w:numId w:val="2"/>
         </w:numPr>
-      </w:pPr>
-      <w:r>
+        <w:rPr>
+          <w:rFonts w:ascii="Helvetica Neue" w:hAnsi="Helvetica Neue"/>
+        </w:rPr>
+      </w:pPr>
+      <w:r>
+        <w:rPr>
+          <w:rFonts w:ascii="Helvetica Neue" w:hAnsi="Helvetica Neue"/>
+        </w:rPr>
         <w:t xml:space="preserve">Under branches, click the 3 dots beside master and click merge add-feature into master </w:t>
       </w:r>
     </w:p>
@@ -355,8 +620,14 @@
           <w:ilvl w:val="0"/>
           <w:numId w:val="2"/>
         </w:numPr>
-      </w:pPr>
-      <w:r>
+        <w:rPr>
+          <w:rFonts w:ascii="Helvetica Neue" w:hAnsi="Helvetica Neue"/>
+        </w:rPr>
+      </w:pPr>
+      <w:r>
+        <w:rPr>
+          <w:rFonts w:ascii="Helvetica Neue" w:hAnsi="Helvetica Neue"/>
+        </w:rPr>
         <w:t>Now you see in the commit section, it looks different. There is a branch from the original part that goes back into the original part.</w:t>
       </w:r>
     </w:p>
@@ -367,8 +638,14 @@
           <w:ilvl w:val="0"/>
           <w:numId w:val="2"/>
         </w:numPr>
-      </w:pPr>
-      <w:r>
+        <w:rPr>
+          <w:rFonts w:ascii="Helvetica Neue" w:hAnsi="Helvetica Neue"/>
+        </w:rPr>
+      </w:pPr>
+      <w:r>
+        <w:rPr>
+          <w:rFonts w:ascii="Helvetica Neue" w:hAnsi="Helvetica Neue"/>
+        </w:rPr>
         <w:t>Since we’re done with the add-feature branch, we can delete it.</w:t>
       </w:r>
     </w:p>
@@ -379,8 +656,14 @@
           <w:ilvl w:val="0"/>
           <w:numId w:val="2"/>
         </w:numPr>
-      </w:pPr>
-      <w:r>
+        <w:rPr>
+          <w:rFonts w:ascii="Helvetica Neue" w:hAnsi="Helvetica Neue"/>
+        </w:rPr>
+      </w:pPr>
+      <w:r>
+        <w:rPr>
+          <w:rFonts w:ascii="Helvetica Neue" w:hAnsi="Helvetica Neue"/>
+        </w:rPr>
         <w:t>Switch back to the master branch by double clicking it</w:t>
       </w:r>
     </w:p>
@@ -391,43 +674,103 @@
           <w:ilvl w:val="0"/>
           <w:numId w:val="2"/>
         </w:numPr>
-      </w:pPr>
-      <w:r>
+        <w:rPr>
+          <w:rFonts w:ascii="Helvetica Neue" w:hAnsi="Helvetica Neue"/>
+        </w:rPr>
+      </w:pPr>
+      <w:r>
+        <w:rPr>
+          <w:rFonts w:ascii="Helvetica Neue" w:hAnsi="Helvetica Neue"/>
+        </w:rPr>
         <w:t>Click the 3 dots beside add-feature, then click delete add-feature, then confirm deleting it at the top of the screen</w:t>
       </w:r>
     </w:p>
-    <w:p/>
-    <w:p/>
-    <w:p>
-      <w:r>
-        <w:rPr>
+    <w:p>
+      <w:pPr>
+        <w:rPr>
+          <w:rFonts w:ascii="Helvetica Neue" w:hAnsi="Helvetica Neue"/>
+        </w:rPr>
+      </w:pPr>
+    </w:p>
+    <w:p>
+      <w:pPr>
+        <w:rPr>
+          <w:rFonts w:ascii="Helvetica Neue" w:hAnsi="Helvetica Neue"/>
+        </w:rPr>
+      </w:pPr>
+    </w:p>
+    <w:p>
+      <w:pPr>
+        <w:rPr>
+          <w:rFonts w:ascii="Helvetica Neue" w:hAnsi="Helvetica Neue"/>
+        </w:rPr>
+      </w:pPr>
+      <w:r>
+        <w:rPr>
+          <w:rFonts w:ascii="Helvetica Neue" w:hAnsi="Helvetica Neue"/>
           <w:u w:val="single"/>
         </w:rPr>
         <w:t>Remote repositories</w:t>
       </w:r>
     </w:p>
     <w:p>
-      <w:r>
+      <w:pPr>
+        <w:rPr>
+          <w:rFonts w:ascii="Helvetica Neue" w:hAnsi="Helvetica Neue"/>
+        </w:rPr>
+      </w:pPr>
+      <w:r>
+        <w:rPr>
+          <w:rFonts w:ascii="Helvetica Neue" w:hAnsi="Helvetica Neue"/>
+        </w:rPr>
         <w:t>How do we share our work with others and how are we able to work with others like this?</w:t>
       </w:r>
     </w:p>
     <w:p>
-      <w:r>
+      <w:pPr>
+        <w:rPr>
+          <w:rFonts w:ascii="Helvetica Neue" w:hAnsi="Helvetica Neue"/>
+        </w:rPr>
+      </w:pPr>
+      <w:r>
+        <w:rPr>
+          <w:rFonts w:ascii="Helvetica Neue" w:hAnsi="Helvetica Neue"/>
+        </w:rPr>
         <w:t>In order to do that, we need to upload this to a remote repository on the internet.</w:t>
       </w:r>
     </w:p>
     <w:p>
-      <w:r>
+      <w:pPr>
+        <w:rPr>
+          <w:rFonts w:ascii="Helvetica Neue" w:hAnsi="Helvetica Neue"/>
+        </w:rPr>
+      </w:pPr>
+      <w:r>
+        <w:rPr>
+          <w:rFonts w:ascii="Helvetica Neue" w:hAnsi="Helvetica Neue"/>
+        </w:rPr>
         <w:t xml:space="preserve">Most people use </w:t>
       </w:r>
       <w:r>
+        <w:rPr>
+          <w:rFonts w:ascii="Helvetica Neue" w:hAnsi="Helvetica Neue"/>
+        </w:rPr>
         <w:t>Github</w:t>
       </w:r>
       <w:r>
+        <w:rPr>
+          <w:rFonts w:ascii="Helvetica Neue" w:hAnsi="Helvetica Neue"/>
+        </w:rPr>
         <w:t xml:space="preserve"> for this as it is very popular and is where almost the entire open source community is.</w:t>
       </w:r>
     </w:p>
-    <w:p/>
+    <w:p>
+      <w:pPr>
+        <w:rPr>
+          <w:rFonts w:ascii="Helvetica Neue" w:hAnsi="Helvetica Neue"/>
+        </w:rPr>
+      </w:pPr>
+    </w:p>
     <w:p>
       <w:pPr>
         <w:pStyle w:val="ListParagraph"/>
@@ -435,14 +778,26 @@
           <w:ilvl w:val="0"/>
           <w:numId w:val="3"/>
         </w:numPr>
-      </w:pPr>
-      <w:r>
+        <w:rPr>
+          <w:rFonts w:ascii="Helvetica Neue" w:hAnsi="Helvetica Neue"/>
+        </w:rPr>
+      </w:pPr>
+      <w:r>
+        <w:rPr>
+          <w:rFonts w:ascii="Helvetica Neue" w:hAnsi="Helvetica Neue"/>
+        </w:rPr>
         <w:t xml:space="preserve">Go to </w:t>
       </w:r>
       <w:r>
+        <w:rPr>
+          <w:rFonts w:ascii="Helvetica Neue" w:hAnsi="Helvetica Neue"/>
+        </w:rPr>
         <w:t>Github</w:t>
       </w:r>
       <w:r>
+        <w:rPr>
+          <w:rFonts w:ascii="Helvetica Neue" w:hAnsi="Helvetica Neue"/>
+        </w:rPr>
         <w:t>.com and login</w:t>
       </w:r>
     </w:p>
@@ -453,8 +808,14 @@
           <w:ilvl w:val="0"/>
           <w:numId w:val="3"/>
         </w:numPr>
-      </w:pPr>
-      <w:r>
+        <w:rPr>
+          <w:rFonts w:ascii="Helvetica Neue" w:hAnsi="Helvetica Neue"/>
+        </w:rPr>
+      </w:pPr>
+      <w:r>
+        <w:rPr>
+          <w:rFonts w:ascii="Helvetica Neue" w:hAnsi="Helvetica Neue"/>
+        </w:rPr>
         <w:t xml:space="preserve">Click new repository and name it git-lesson, or whatever you named the file. </w:t>
       </w:r>
     </w:p>
@@ -465,8 +826,14 @@
           <w:ilvl w:val="0"/>
           <w:numId w:val="3"/>
         </w:numPr>
-      </w:pPr>
-      <w:r>
+        <w:rPr>
+          <w:rFonts w:ascii="Helvetica Neue" w:hAnsi="Helvetica Neue"/>
+        </w:rPr>
+      </w:pPr>
+      <w:r>
+        <w:rPr>
+          <w:rFonts w:ascii="Helvetica Neue" w:hAnsi="Helvetica Neue"/>
+        </w:rPr>
         <w:t xml:space="preserve">Write a description if you want and DO NOT check initialize this repository. </w:t>
       </w:r>
     </w:p>
@@ -477,11 +844,20 @@
           <w:ilvl w:val="0"/>
           <w:numId w:val="3"/>
         </w:numPr>
-      </w:pPr>
-      <w:r>
+        <w:rPr>
+          <w:rFonts w:ascii="Helvetica Neue" w:hAnsi="Helvetica Neue"/>
+        </w:rPr>
+      </w:pPr>
+      <w:r>
+        <w:rPr>
+          <w:rFonts w:ascii="Helvetica Neue" w:hAnsi="Helvetica Neue"/>
+        </w:rPr>
         <w:t xml:space="preserve">Now it gives you a quick setup page. Copy the https link and open </w:t>
       </w:r>
       <w:r>
+        <w:rPr>
+          <w:rFonts w:ascii="Helvetica Neue" w:hAnsi="Helvetica Neue"/>
+        </w:rPr>
         <w:t>GitKraken</w:t>
       </w:r>
     </w:p>
@@ -492,8 +868,14 @@
           <w:ilvl w:val="0"/>
           <w:numId w:val="3"/>
         </w:numPr>
-      </w:pPr>
-      <w:r>
+        <w:rPr>
+          <w:rFonts w:ascii="Helvetica Neue" w:hAnsi="Helvetica Neue"/>
+        </w:rPr>
+      </w:pPr>
+      <w:r>
+        <w:rPr>
+          <w:rFonts w:ascii="Helvetica Neue" w:hAnsi="Helvetica Neue"/>
+        </w:rPr>
         <w:t>Under remote, click the big + button</w:t>
       </w:r>
     </w:p>
@@ -504,8 +886,14 @@
           <w:ilvl w:val="0"/>
           <w:numId w:val="3"/>
         </w:numPr>
-      </w:pPr>
-      <w:r>
+        <w:rPr>
+          <w:rFonts w:ascii="Helvetica Neue" w:hAnsi="Helvetica Neue"/>
+        </w:rPr>
+      </w:pPr>
+      <w:r>
+        <w:rPr>
+          <w:rFonts w:ascii="Helvetica Neue" w:hAnsi="Helvetica Neue"/>
+        </w:rPr>
         <w:t>Now it’ll ask you for the remote. Name it origin. Make the push and pull url the one you just copied.</w:t>
       </w:r>
     </w:p>
@@ -516,8 +904,14 @@
           <w:ilvl w:val="0"/>
           <w:numId w:val="3"/>
         </w:numPr>
-      </w:pPr>
-      <w:r>
+        <w:rPr>
+          <w:rFonts w:ascii="Helvetica Neue" w:hAnsi="Helvetica Neue"/>
+        </w:rPr>
+      </w:pPr>
+      <w:r>
+        <w:rPr>
+          <w:rFonts w:ascii="Helvetica Neue" w:hAnsi="Helvetica Neue"/>
+        </w:rPr>
         <w:t>Now we have a new remote here. All you need to do to trigger the upload is click push</w:t>
       </w:r>
     </w:p>
@@ -528,8 +922,14 @@
           <w:ilvl w:val="0"/>
           <w:numId w:val="3"/>
         </w:numPr>
-      </w:pPr>
-      <w:r>
+        <w:rPr>
+          <w:rFonts w:ascii="Helvetica Neue" w:hAnsi="Helvetica Neue"/>
+        </w:rPr>
+      </w:pPr>
+      <w:r>
+        <w:rPr>
+          <w:rFonts w:ascii="Helvetica Neue" w:hAnsi="Helvetica Neue"/>
+        </w:rPr>
         <w:t>It’ll ask you “What Remote/Branch should “master” push to and pull from? Don’t change anything and click the green submit button</w:t>
       </w:r>
     </w:p>
@@ -540,20 +940,38 @@
           <w:ilvl w:val="0"/>
           <w:numId w:val="3"/>
         </w:numPr>
-      </w:pPr>
-      <w:r>
+        <w:rPr>
+          <w:rFonts w:ascii="Helvetica Neue" w:hAnsi="Helvetica Neue"/>
+        </w:rPr>
+      </w:pPr>
+      <w:r>
+        <w:rPr>
+          <w:rFonts w:ascii="Helvetica Neue" w:hAnsi="Helvetica Neue"/>
+        </w:rPr>
         <w:t xml:space="preserve">It’ll now upload to </w:t>
       </w:r>
       <w:r>
+        <w:rPr>
+          <w:rFonts w:ascii="Helvetica Neue" w:hAnsi="Helvetica Neue"/>
+        </w:rPr>
         <w:t>Github</w:t>
       </w:r>
       <w:r>
+        <w:rPr>
+          <w:rFonts w:ascii="Helvetica Neue" w:hAnsi="Helvetica Neue"/>
+        </w:rPr>
         <w:t xml:space="preserve"> and if you refresh the </w:t>
       </w:r>
       <w:r>
+        <w:rPr>
+          <w:rFonts w:ascii="Helvetica Neue" w:hAnsi="Helvetica Neue"/>
+        </w:rPr>
         <w:t>Github</w:t>
       </w:r>
       <w:r>
+        <w:rPr>
+          <w:rFonts w:ascii="Helvetica Neue" w:hAnsi="Helvetica Neue"/>
+        </w:rPr>
         <w:t xml:space="preserve">.com page, you’ll see all your things are there. </w:t>
       </w:r>
     </w:p>
@@ -564,8 +982,14 @@
           <w:ilvl w:val="0"/>
           <w:numId w:val="3"/>
         </w:numPr>
-      </w:pPr>
-      <w:r>
+        <w:rPr>
+          <w:rFonts w:ascii="Helvetica Neue" w:hAnsi="Helvetica Neue"/>
+        </w:rPr>
+      </w:pPr>
+      <w:r>
+        <w:rPr>
+          <w:rFonts w:ascii="Helvetica Neue" w:hAnsi="Helvetica Neue"/>
+        </w:rPr>
         <w:t>Click the big Add a README button and then scroll down to where it says Commit new file.</w:t>
       </w:r>
     </w:p>
@@ -576,8 +1000,14 @@
           <w:ilvl w:val="0"/>
           <w:numId w:val="3"/>
         </w:numPr>
-      </w:pPr>
-      <w:r>
+        <w:rPr>
+          <w:rFonts w:ascii="Helvetica Neue" w:hAnsi="Helvetica Neue"/>
+        </w:rPr>
+      </w:pPr>
+      <w:r>
+        <w:rPr>
+          <w:rFonts w:ascii="Helvetica Neue" w:hAnsi="Helvetica Neue"/>
+        </w:rPr>
         <w:t>Write Added README.md then click commit new file</w:t>
       </w:r>
     </w:p>
@@ -588,8 +1018,14 @@
           <w:ilvl w:val="0"/>
           <w:numId w:val="3"/>
         </w:numPr>
-      </w:pPr>
-      <w:r>
+        <w:rPr>
+          <w:rFonts w:ascii="Helvetica Neue" w:hAnsi="Helvetica Neue"/>
+        </w:rPr>
+      </w:pPr>
+      <w:r>
+        <w:rPr>
+          <w:rFonts w:ascii="Helvetica Neue" w:hAnsi="Helvetica Neue"/>
+        </w:rPr>
         <w:t>We have these changes in the remote, but not on your computer. How do we download it from the server?</w:t>
       </w:r>
     </w:p>
@@ -600,35 +1036,62 @@
           <w:ilvl w:val="0"/>
           <w:numId w:val="3"/>
         </w:numPr>
-      </w:pPr>
-      <w:r>
+        <w:rPr>
+          <w:rFonts w:ascii="Helvetica Neue" w:hAnsi="Helvetica Neue"/>
+        </w:rPr>
+      </w:pPr>
+      <w:r>
+        <w:rPr>
+          <w:rFonts w:ascii="Helvetica Neue" w:hAnsi="Helvetica Neue"/>
+        </w:rPr>
         <w:t>Go to GitKraken</w:t>
       </w:r>
       <w:r>
+        <w:rPr>
+          <w:rFonts w:ascii="Helvetica Neue" w:hAnsi="Helvetica Neue"/>
+        </w:rPr>
         <w:t xml:space="preserve"> and click pull. This will download it </w:t>
       </w:r>
       <w:r>
+        <w:rPr>
+          <w:rFonts w:ascii="Helvetica Neue" w:hAnsi="Helvetica Neue"/>
+        </w:rPr>
         <w:t xml:space="preserve">and you’ll be able to see the changes on the computer. </w:t>
       </w:r>
     </w:p>
-    <w:p/>
-    <w:p>
-      <w:pPr>
-        <w:rPr>
+    <w:p>
+      <w:pPr>
+        <w:rPr>
+          <w:rFonts w:ascii="Helvetica Neue" w:hAnsi="Helvetica Neue"/>
+        </w:rPr>
+      </w:pPr>
+    </w:p>
+    <w:p>
+      <w:pPr>
+        <w:rPr>
+          <w:rFonts w:ascii="Helvetica Neue" w:hAnsi="Helvetica Neue"/>
           <w:u w:val="single"/>
         </w:rPr>
       </w:pPr>
       <w:r>
         <w:rPr>
+          <w:rFonts w:ascii="Helvetica Neue" w:hAnsi="Helvetica Neue"/>
           <w:u w:val="single"/>
         </w:rPr>
         <w:t>Probably the end of this class</w:t>
       </w:r>
     </w:p>
-    <w:p/>
-    <w:p>
-      <w:pPr>
-        <w:rPr>
+    <w:p>
+      <w:pPr>
+        <w:rPr>
+          <w:rFonts w:ascii="Helvetica Neue" w:hAnsi="Helvetica Neue"/>
+        </w:rPr>
+      </w:pPr>
+    </w:p>
+    <w:p>
+      <w:pPr>
+        <w:rPr>
+          <w:rFonts w:ascii="Helvetica Neue" w:hAnsi="Helvetica Neue"/>
           <w:u w:val="single"/>
         </w:rPr>
       </w:pPr>
@@ -636,6 +1099,7 @@
     <w:p>
       <w:pPr>
         <w:rPr>
+          <w:rFonts w:ascii="Helvetica Neue" w:hAnsi="Helvetica Neue"/>
           <w:u w:val="single"/>
         </w:rPr>
       </w:pPr>
@@ -643,6 +1107,7 @@
     <w:p>
       <w:pPr>
         <w:rPr>
+          <w:rFonts w:ascii="Helvetica Neue" w:hAnsi="Helvetica Neue"/>
           <w:u w:val="single"/>
         </w:rPr>
       </w:pPr>
@@ -650,6 +1115,7 @@
     <w:p>
       <w:pPr>
         <w:rPr>
+          <w:rFonts w:ascii="Helvetica Neue" w:hAnsi="Helvetica Neue"/>
           <w:u w:val="single"/>
         </w:rPr>
       </w:pPr>
@@ -657,6 +1123,7 @@
     <w:p>
       <w:pPr>
         <w:rPr>
+          <w:rFonts w:ascii="Helvetica Neue" w:hAnsi="Helvetica Neue"/>
           <w:u w:val="single"/>
         </w:rPr>
       </w:pPr>
@@ -664,13 +1131,20 @@
     <w:p>
       <w:pPr>
         <w:rPr>
+          <w:rFonts w:ascii="Helvetica Neue" w:hAnsi="Helvetica Neue"/>
           <w:u w:val="single"/>
         </w:rPr>
       </w:pPr>
     </w:p>
     <w:p>
-      <w:r>
-        <w:rPr>
+      <w:pPr>
+        <w:rPr>
+          <w:rFonts w:ascii="Helvetica Neue" w:hAnsi="Helvetica Neue"/>
+        </w:rPr>
+      </w:pPr>
+      <w:r>
+        <w:rPr>
+          <w:rFonts w:ascii="Helvetica Neue" w:hAnsi="Helvetica Neue"/>
           <w:u w:val="single"/>
         </w:rPr>
         <w:t>Collaborating with other people</w:t>
@@ -683,8 +1157,14 @@
           <w:ilvl w:val="0"/>
           <w:numId w:val="4"/>
         </w:numPr>
-      </w:pPr>
-      <w:r>
+        <w:rPr>
+          <w:rFonts w:ascii="Helvetica Neue" w:hAnsi="Helvetica Neue"/>
+        </w:rPr>
+      </w:pPr>
+      <w:r>
+        <w:rPr>
+          <w:rFonts w:ascii="Helvetica Neue" w:hAnsi="Helvetica Neue"/>
+        </w:rPr>
         <w:t>Make sure everyone has a Github account</w:t>
       </w:r>
     </w:p>
@@ -695,8 +1175,14 @@
           <w:ilvl w:val="0"/>
           <w:numId w:val="4"/>
         </w:numPr>
-      </w:pPr>
-      <w:r>
+        <w:rPr>
+          <w:rFonts w:ascii="Helvetica Neue" w:hAnsi="Helvetica Neue"/>
+        </w:rPr>
+      </w:pPr>
+      <w:r>
+        <w:rPr>
+          <w:rFonts w:ascii="Helvetica Neue" w:hAnsi="Helvetica Neue"/>
+        </w:rPr>
         <w:t>Login to Github</w:t>
       </w:r>
     </w:p>
@@ -707,14 +1193,21 @@
           <w:ilvl w:val="0"/>
           <w:numId w:val="4"/>
         </w:numPr>
-      </w:pPr>
-      <w:r>
+        <w:rPr>
+          <w:rFonts w:ascii="Helvetica Neue" w:hAnsi="Helvetica Neue"/>
+        </w:rPr>
+      </w:pPr>
+      <w:r>
+        <w:rPr>
+          <w:rFonts w:ascii="Helvetica Neue" w:hAnsi="Helvetica Neue"/>
+        </w:rPr>
         <w:t xml:space="preserve">Tell everyone to go to </w:t>
       </w:r>
       <w:hyperlink r:id="rId5" w:history="1">
         <w:r>
           <w:rPr>
             <w:rStyle w:val="Hyperlink"/>
+            <w:rFonts w:ascii="Helvetica Neue" w:hAnsi="Helvetica Neue"/>
           </w:rPr>
           <w:t>https://github.com/BMSS-Programming-Club/Git-Lesson</w:t>
         </w:r>
@@ -727,8 +1220,14 @@
           <w:ilvl w:val="0"/>
           <w:numId w:val="4"/>
         </w:numPr>
-      </w:pPr>
-      <w:r>
+        <w:rPr>
+          <w:rFonts w:ascii="Helvetica Neue" w:hAnsi="Helvetica Neue"/>
+        </w:rPr>
+      </w:pPr>
+      <w:r>
+        <w:rPr>
+          <w:rFonts w:ascii="Helvetica Neue" w:hAnsi="Helvetica Neue"/>
+        </w:rPr>
         <w:t>Show how to work in collaboration with other people</w:t>
       </w:r>
     </w:p>
@@ -739,8 +1238,14 @@
           <w:ilvl w:val="0"/>
           <w:numId w:val="4"/>
         </w:numPr>
-      </w:pPr>
-      <w:r>
+        <w:rPr>
+          <w:rFonts w:ascii="Helvetica Neue" w:hAnsi="Helvetica Neue"/>
+        </w:rPr>
+      </w:pPr>
+      <w:r>
+        <w:rPr>
+          <w:rFonts w:ascii="Helvetica Neue" w:hAnsi="Helvetica Neue"/>
+        </w:rPr>
         <w:t>This is the repository we’ll be using. You can only look at it. If you want to make changes, you have to click fork. This will create a copy in your Github account</w:t>
       </w:r>
     </w:p>
@@ -751,8 +1256,14 @@
           <w:ilvl w:val="0"/>
           <w:numId w:val="4"/>
         </w:numPr>
-      </w:pPr>
-      <w:r>
+        <w:rPr>
+          <w:rFonts w:ascii="Helvetica Neue" w:hAnsi="Helvetica Neue"/>
+        </w:rPr>
+      </w:pPr>
+      <w:r>
+        <w:rPr>
+          <w:rFonts w:ascii="Helvetica Neue" w:hAnsi="Helvetica Neue"/>
+        </w:rPr>
         <w:t>It’ll tell you it’s forking. Click refresh or wait a few seconds</w:t>
       </w:r>
     </w:p>
@@ -763,8 +1274,14 @@
           <w:ilvl w:val="0"/>
           <w:numId w:val="4"/>
         </w:numPr>
-      </w:pPr>
-      <w:r>
+        <w:rPr>
+          <w:rFonts w:ascii="Helvetica Neue" w:hAnsi="Helvetica Neue"/>
+        </w:rPr>
+      </w:pPr>
+      <w:r>
+        <w:rPr>
+          <w:rFonts w:ascii="Helvetica Neue" w:hAnsi="Helvetica Neue"/>
+        </w:rPr>
         <w:t xml:space="preserve">Now we have a carbon copy of this repository in our own github account. </w:t>
       </w:r>
     </w:p>
@@ -775,8 +1292,14 @@
           <w:ilvl w:val="0"/>
           <w:numId w:val="4"/>
         </w:numPr>
-      </w:pPr>
-      <w:r>
+        <w:rPr>
+          <w:rFonts w:ascii="Helvetica Neue" w:hAnsi="Helvetica Neue"/>
+        </w:rPr>
+      </w:pPr>
+      <w:r>
+        <w:rPr>
+          <w:rFonts w:ascii="Helvetica Neue" w:hAnsi="Helvetica Neue"/>
+        </w:rPr>
         <w:t xml:space="preserve">Let’s clone this in order to be able to make changes to it. </w:t>
       </w:r>
     </w:p>
@@ -787,14 +1310,26 @@
           <w:ilvl w:val="0"/>
           <w:numId w:val="4"/>
         </w:numPr>
-      </w:pPr>
-      <w:r>
+        <w:rPr>
+          <w:rFonts w:ascii="Helvetica Neue" w:hAnsi="Helvetica Neue"/>
+        </w:rPr>
+      </w:pPr>
+      <w:r>
+        <w:rPr>
+          <w:rFonts w:ascii="Helvetica Neue" w:hAnsi="Helvetica Neue"/>
+        </w:rPr>
         <w:t>Click the clone or download</w:t>
       </w:r>
       <w:r>
+        <w:rPr>
+          <w:rFonts w:ascii="Helvetica Neue" w:hAnsi="Helvetica Neue"/>
+        </w:rPr>
         <w:t xml:space="preserve"> </w:t>
       </w:r>
       <w:r>
+        <w:rPr>
+          <w:rFonts w:ascii="Helvetica Neue" w:hAnsi="Helvetica Neue"/>
+        </w:rPr>
         <w:t>button (it’s green)</w:t>
       </w:r>
     </w:p>
@@ -805,8 +1340,14 @@
           <w:ilvl w:val="0"/>
           <w:numId w:val="4"/>
         </w:numPr>
-      </w:pPr>
-      <w:r>
+        <w:rPr>
+          <w:rFonts w:ascii="Helvetica Neue" w:hAnsi="Helvetica Neue"/>
+        </w:rPr>
+      </w:pPr>
+      <w:r>
+        <w:rPr>
+          <w:rFonts w:ascii="Helvetica Neue" w:hAnsi="Helvetica Neue"/>
+        </w:rPr>
         <w:t>Copy the link</w:t>
       </w:r>
     </w:p>
@@ -817,11 +1358,20 @@
           <w:ilvl w:val="0"/>
           <w:numId w:val="4"/>
         </w:numPr>
-      </w:pPr>
-      <w:r>
+        <w:rPr>
+          <w:rFonts w:ascii="Helvetica Neue" w:hAnsi="Helvetica Neue"/>
+        </w:rPr>
+      </w:pPr>
+      <w:r>
+        <w:rPr>
+          <w:rFonts w:ascii="Helvetica Neue" w:hAnsi="Helvetica Neue"/>
+        </w:rPr>
         <w:t>Open GitKraken&gt;Click the top left folder&gt;</w:t>
       </w:r>
       <w:r>
+        <w:rPr>
+          <w:rFonts w:ascii="Helvetica Neue" w:hAnsi="Helvetica Neue"/>
+        </w:rPr>
         <w:t>Clone</w:t>
       </w:r>
     </w:p>
@@ -832,8 +1382,14 @@
           <w:ilvl w:val="0"/>
           <w:numId w:val="4"/>
         </w:numPr>
-      </w:pPr>
-      <w:r>
+        <w:rPr>
+          <w:rFonts w:ascii="Helvetica Neue" w:hAnsi="Helvetica Neue"/>
+        </w:rPr>
+      </w:pPr>
+      <w:r>
+        <w:rPr>
+          <w:rFonts w:ascii="Helvetica Neue" w:hAnsi="Helvetica Neue"/>
+        </w:rPr>
         <w:t>Choose a filepath where you’ll clone this and paste the url. Click clone the repo!</w:t>
       </w:r>
     </w:p>
@@ -844,8 +1400,14 @@
           <w:ilvl w:val="0"/>
           <w:numId w:val="4"/>
         </w:numPr>
-      </w:pPr>
-      <w:r>
+        <w:rPr>
+          <w:rFonts w:ascii="Helvetica Neue" w:hAnsi="Helvetica Neue"/>
+        </w:rPr>
+      </w:pPr>
+      <w:r>
+        <w:rPr>
+          <w:rFonts w:ascii="Helvetica Neue" w:hAnsi="Helvetica Neue"/>
+        </w:rPr>
         <w:t>Click open now at the top</w:t>
       </w:r>
     </w:p>
@@ -856,8 +1418,14 @@
           <w:ilvl w:val="0"/>
           <w:numId w:val="4"/>
         </w:numPr>
-      </w:pPr>
-      <w:r>
+        <w:rPr>
+          <w:rFonts w:ascii="Helvetica Neue" w:hAnsi="Helvetica Neue"/>
+        </w:rPr>
+      </w:pPr>
+      <w:r>
+        <w:rPr>
+          <w:rFonts w:ascii="Helvetica Neue" w:hAnsi="Helvetica Neue"/>
+        </w:rPr>
         <w:t>Create a new branch called add-name</w:t>
       </w:r>
     </w:p>
@@ -868,8 +1436,14 @@
           <w:ilvl w:val="0"/>
           <w:numId w:val="4"/>
         </w:numPr>
-      </w:pPr>
-      <w:r>
+        <w:rPr>
+          <w:rFonts w:ascii="Helvetica Neue" w:hAnsi="Helvetica Neue"/>
+        </w:rPr>
+      </w:pPr>
+      <w:r>
+        <w:rPr>
+          <w:rFonts w:ascii="Helvetica Neue" w:hAnsi="Helvetica Neue"/>
+        </w:rPr>
         <w:t>Let’s make some changes to README.md</w:t>
       </w:r>
     </w:p>
@@ -880,11 +1454,20 @@
           <w:ilvl w:val="0"/>
           <w:numId w:val="4"/>
         </w:numPr>
-      </w:pPr>
-      <w:r>
+        <w:rPr>
+          <w:rFonts w:ascii="Helvetica Neue" w:hAnsi="Helvetica Neue"/>
+        </w:rPr>
+      </w:pPr>
+      <w:r>
+        <w:rPr>
+          <w:rFonts w:ascii="Helvetica Neue" w:hAnsi="Helvetica Neue"/>
+        </w:rPr>
         <w:t>O</w:t>
       </w:r>
       <w:r>
+        <w:rPr>
+          <w:rFonts w:ascii="Helvetica Neue" w:hAnsi="Helvetica Neue"/>
+        </w:rPr>
         <w:t>pen it and just write your name on the second line.</w:t>
       </w:r>
     </w:p>
@@ -895,8 +1478,14 @@
           <w:ilvl w:val="0"/>
           <w:numId w:val="4"/>
         </w:numPr>
-      </w:pPr>
-      <w:r>
+        <w:rPr>
+          <w:rFonts w:ascii="Helvetica Neue" w:hAnsi="Helvetica Neue"/>
+        </w:rPr>
+      </w:pPr>
+      <w:r>
+        <w:rPr>
+          <w:rFonts w:ascii="Helvetica Neue" w:hAnsi="Helvetica Neue"/>
+        </w:rPr>
         <w:t>Save your changes and commit in GitKraken</w:t>
       </w:r>
     </w:p>
@@ -907,8 +1496,14 @@
           <w:ilvl w:val="0"/>
           <w:numId w:val="4"/>
         </w:numPr>
-      </w:pPr>
-      <w:r>
+        <w:rPr>
+          <w:rFonts w:ascii="Helvetica Neue" w:hAnsi="Helvetica Neue"/>
+        </w:rPr>
+      </w:pPr>
+      <w:r>
+        <w:rPr>
+          <w:rFonts w:ascii="Helvetica Neue" w:hAnsi="Helvetica Neue"/>
+        </w:rPr>
         <w:t>Push it to Github.</w:t>
       </w:r>
     </w:p>
@@ -919,8 +1514,14 @@
           <w:ilvl w:val="0"/>
           <w:numId w:val="4"/>
         </w:numPr>
-      </w:pPr>
-      <w:r>
+        <w:rPr>
+          <w:rFonts w:ascii="Helvetica Neue" w:hAnsi="Helvetica Neue"/>
+        </w:rPr>
+      </w:pPr>
+      <w:r>
+        <w:rPr>
+          <w:rFonts w:ascii="Helvetica Neue" w:hAnsi="Helvetica Neue"/>
+        </w:rPr>
         <w:t>In Github, we can directly do a pull request here.</w:t>
       </w:r>
     </w:p>
@@ -931,8 +1532,14 @@
           <w:ilvl w:val="0"/>
           <w:numId w:val="4"/>
         </w:numPr>
-      </w:pPr>
-      <w:r>
+        <w:rPr>
+          <w:rFonts w:ascii="Helvetica Neue" w:hAnsi="Helvetica Neue"/>
+        </w:rPr>
+      </w:pPr>
+      <w:r>
+        <w:rPr>
+          <w:rFonts w:ascii="Helvetica Neue" w:hAnsi="Helvetica Neue"/>
+        </w:rPr>
         <w:t>Click compare and pull request</w:t>
       </w:r>
     </w:p>
@@ -943,8 +1550,14 @@
           <w:ilvl w:val="0"/>
           <w:numId w:val="4"/>
         </w:numPr>
-      </w:pPr>
-      <w:r>
+        <w:rPr>
+          <w:rFonts w:ascii="Helvetica Neue" w:hAnsi="Helvetica Neue"/>
+        </w:rPr>
+      </w:pPr>
+      <w:r>
+        <w:rPr>
+          <w:rFonts w:ascii="Helvetica Neue" w:hAnsi="Helvetica Neue"/>
+        </w:rPr>
         <w:t>Click create pull request</w:t>
       </w:r>
     </w:p>
@@ -955,8 +1568,14 @@
           <w:ilvl w:val="0"/>
           <w:numId w:val="4"/>
         </w:numPr>
-      </w:pPr>
-      <w:r>
+        <w:rPr>
+          <w:rFonts w:ascii="Helvetica Neue" w:hAnsi="Helvetica Neue"/>
+        </w:rPr>
+      </w:pPr>
+      <w:r>
+        <w:rPr>
+          <w:rFonts w:ascii="Helvetica Neue" w:hAnsi="Helvetica Neue"/>
+        </w:rPr>
         <w:t xml:space="preserve">It’ll check to see if it can automatically merge. If you aren’t the first one, it should tell you there is a conflict. </w:t>
       </w:r>
     </w:p>
@@ -967,8 +1586,14 @@
           <w:ilvl w:val="0"/>
           <w:numId w:val="4"/>
         </w:numPr>
-      </w:pPr>
-      <w:r>
+        <w:rPr>
+          <w:rFonts w:ascii="Helvetica Neue" w:hAnsi="Helvetica Neue"/>
+        </w:rPr>
+      </w:pPr>
+      <w:r>
+        <w:rPr>
+          <w:rFonts w:ascii="Helvetica Neue" w:hAnsi="Helvetica Neue"/>
+        </w:rPr>
         <w:t>Since so many people wrote on line 2, there is a merge conflict. It can’t merge automatically, we need to do the computers work for it</w:t>
       </w:r>
     </w:p>
@@ -979,9 +1604,13 @@
           <w:ilvl w:val="0"/>
           <w:numId w:val="4"/>
         </w:numPr>
-      </w:pPr>
-      <w:r>
-        <w:rPr>
+        <w:rPr>
+          <w:rFonts w:ascii="Helvetica Neue" w:hAnsi="Helvetica Neue"/>
+        </w:rPr>
+      </w:pPr>
+      <w:r>
+        <w:rPr>
+          <w:rFonts w:ascii="Helvetica Neue" w:hAnsi="Helvetica Neue"/>
           <w:noProof/>
           <w:lang w:eastAsia="zh-CN"/>
         </w:rPr>
@@ -1050,6 +1679,9 @@
         </w:drawing>
       </w:r>
       <w:r>
+        <w:rPr>
+          <w:rFonts w:ascii="Helvetica Neue" w:hAnsi="Helvetica Neue"/>
+        </w:rPr>
         <w:t xml:space="preserve">Click resolve conflicts </w:t>
       </w:r>
     </w:p>
@@ -1060,11 +1692,20 @@
           <w:ilvl w:val="0"/>
           <w:numId w:val="4"/>
         </w:numPr>
-      </w:pPr>
-      <w:r>
+        <w:rPr>
+          <w:rFonts w:ascii="Helvetica Neue" w:hAnsi="Helvetica Neue"/>
+        </w:rPr>
+      </w:pPr>
+      <w:r>
+        <w:rPr>
+          <w:rFonts w:ascii="Helvetica Neue" w:hAnsi="Helvetica Neue"/>
+        </w:rPr>
         <w:t xml:space="preserve">It should show you something like this </w:t>
       </w:r>
       <w:r>
+        <w:rPr>
+          <w:rFonts w:ascii="Helvetica Neue" w:hAnsi="Helvetica Neue"/>
+        </w:rPr>
         <w:sym w:font="Wingdings" w:char="F0E0"/>
       </w:r>
     </w:p>
@@ -1075,8 +1716,14 @@
           <w:ilvl w:val="0"/>
           <w:numId w:val="4"/>
         </w:numPr>
-      </w:pPr>
-      <w:r>
+        <w:rPr>
+          <w:rFonts w:ascii="Helvetica Neue" w:hAnsi="Helvetica Neue"/>
+        </w:rPr>
+      </w:pPr>
+      <w:r>
+        <w:rPr>
+          <w:rFonts w:ascii="Helvetica Neue" w:hAnsi="Helvetica Neue"/>
+        </w:rPr>
         <w:t>It is showing you what is in your add-name branch and what is in the master branch.</w:t>
       </w:r>
     </w:p>
@@ -1087,17 +1734,15 @@
           <w:ilvl w:val="0"/>
           <w:numId w:val="4"/>
         </w:numPr>
-      </w:pPr>
-      <w:r>
-        <w:t xml:space="preserve">We want to keep both things. In this scenario, all we want to do is delete all the things that look foreign to us. In this </w:t>
-      </w:r>
-      <w:proofErr w:type="gramStart"/>
-      <w:r>
-        <w:t>example</w:t>
-      </w:r>
-      <w:proofErr w:type="gramEnd"/>
-      <w:r>
-        <w:t xml:space="preserve"> it would be the add-name-2 and master and all the “&gt;”, “&lt;”, and “=”</w:t>
+        <w:rPr>
+          <w:rFonts w:ascii="Helvetica Neue" w:hAnsi="Helvetica Neue"/>
+        </w:rPr>
+      </w:pPr>
+      <w:r>
+        <w:rPr>
+          <w:rFonts w:ascii="Helvetica Neue" w:hAnsi="Helvetica Neue"/>
+        </w:rPr>
+        <w:t>We want to keep both things. In this scenario, all we want to do is delete all the things that look foreign to us. In this example it would be the add-name-2 and master and all the “&gt;”, “&lt;”, and “=”</w:t>
       </w:r>
     </w:p>
     <w:p>
@@ -1107,11 +1752,20 @@
           <w:ilvl w:val="0"/>
           <w:numId w:val="4"/>
         </w:numPr>
-      </w:pPr>
-      <w:r>
+        <w:rPr>
+          <w:rFonts w:ascii="Helvetica Neue" w:hAnsi="Helvetica Neue"/>
+        </w:rPr>
+      </w:pPr>
+      <w:r>
+        <w:rPr>
+          <w:rFonts w:ascii="Helvetica Neue" w:hAnsi="Helvetica Neue"/>
+        </w:rPr>
         <w:t>Now click mark as resolved and click commit merge</w:t>
       </w:r>
       <w:r>
+        <w:rPr>
+          <w:rFonts w:ascii="Helvetica Neue" w:hAnsi="Helvetica Neue"/>
+        </w:rPr>
         <w:t xml:space="preserve">. Sometimes you have to step 27 twice for some reason. </w:t>
       </w:r>
     </w:p>
@@ -1122,8 +1776,14 @@
           <w:ilvl w:val="0"/>
           <w:numId w:val="4"/>
         </w:numPr>
-      </w:pPr>
-      <w:r>
+        <w:rPr>
+          <w:rFonts w:ascii="Helvetica Neue" w:hAnsi="Helvetica Neue"/>
+        </w:rPr>
+      </w:pPr>
+      <w:r>
+        <w:rPr>
+          <w:rFonts w:ascii="Helvetica Neue" w:hAnsi="Helvetica Neue"/>
+        </w:rPr>
         <w:t>Click Merge pull request. If that button isn’t there, repeat step 27 again. It’s a bug with Github. Click Confirm merge to merge it</w:t>
       </w:r>
     </w:p>
@@ -1134,12 +1794,16 @@
           <w:ilvl w:val="0"/>
           <w:numId w:val="4"/>
         </w:numPr>
-      </w:pPr>
-      <w:r>
+        <w:rPr>
+          <w:rFonts w:ascii="Helvetica Neue" w:hAnsi="Helvetica Neue"/>
+        </w:rPr>
+      </w:pPr>
+      <w:r>
+        <w:rPr>
+          <w:rFonts w:ascii="Helvetica Neue" w:hAnsi="Helvetica Neue"/>
+        </w:rPr>
         <w:t>Now your name should be on the github page.</w:t>
       </w:r>
-      <w:bookmarkStart w:id="0" w:name="_GoBack"/>
-      <w:bookmarkEnd w:id="0"/>
     </w:p>
     <w:sectPr>
       <w:pgSz w:w="12240" w:h="15840"/>

</xml_diff>